<commit_message>
make the changes in doc
</commit_message>
<xml_diff>
--- a/Git Hub Repo Guide.docx
+++ b/Git Hub Repo Guide.docx
@@ -1328,6 +1328,255 @@
           <w:szCs w:val="18"/>
         </w:rPr>
       </w:pPr>
+    </w:p>
+    <w:p>
+      <w:pPr>
+        <w:autoSpaceDE w:val="0"/>
+        <w:autoSpaceDN w:val="0"/>
+        <w:adjustRightInd w:val="0"/>
+        <w:spacing w:after="0" w:line="240" w:lineRule="auto"/>
+        <w:rPr>
+          <w:rFonts w:ascii="Lucida Console" w:hAnsi="Lucida Console" w:cs="Lucida Console"/>
+          <w:sz w:val="18"/>
+          <w:szCs w:val="18"/>
+        </w:rPr>
+      </w:pPr>
+    </w:p>
+    <w:p>
+      <w:pPr>
+        <w:autoSpaceDE w:val="0"/>
+        <w:autoSpaceDN w:val="0"/>
+        <w:adjustRightInd w:val="0"/>
+        <w:spacing w:after="0" w:line="240" w:lineRule="auto"/>
+        <w:rPr>
+          <w:rFonts w:ascii="Lucida Console" w:hAnsi="Lucida Console" w:cs="Lucida Console"/>
+          <w:sz w:val="18"/>
+          <w:szCs w:val="18"/>
+        </w:rPr>
+      </w:pPr>
+      <w:r>
+        <w:rPr>
+          <w:rFonts w:ascii="Lucida Console" w:hAnsi="Lucida Console" w:cs="Lucida Console"/>
+          <w:sz w:val="18"/>
+          <w:szCs w:val="18"/>
+        </w:rPr>
+        <w:t>Commit and push the code into existing file, MyProg.html file is already stored into local directory and I have made the changes into the same existing directory and then I have to commit and upload the changes follow below steps.</w:t>
+      </w:r>
+    </w:p>
+    <w:p>
+      <w:pPr>
+        <w:autoSpaceDE w:val="0"/>
+        <w:autoSpaceDN w:val="0"/>
+        <w:adjustRightInd w:val="0"/>
+        <w:spacing w:after="0" w:line="240" w:lineRule="auto"/>
+        <w:rPr>
+          <w:rFonts w:ascii="Lucida Console" w:hAnsi="Lucida Console" w:cs="Lucida Console"/>
+          <w:sz w:val="18"/>
+          <w:szCs w:val="18"/>
+        </w:rPr>
+      </w:pPr>
+    </w:p>
+    <w:p>
+      <w:pPr>
+        <w:autoSpaceDE w:val="0"/>
+        <w:autoSpaceDN w:val="0"/>
+        <w:adjustRightInd w:val="0"/>
+        <w:spacing w:after="0" w:line="240" w:lineRule="auto"/>
+        <w:rPr>
+          <w:rFonts w:ascii="Lucida Console" w:hAnsi="Lucida Console" w:cs="Lucida Console"/>
+          <w:sz w:val="18"/>
+          <w:szCs w:val="18"/>
+        </w:rPr>
+      </w:pPr>
+      <w:r>
+        <w:rPr>
+          <w:rFonts w:ascii="Lucida Console" w:hAnsi="Lucida Console" w:cs="Lucida Console"/>
+          <w:sz w:val="18"/>
+          <w:szCs w:val="18"/>
+        </w:rPr>
+        <w:t>Git add MyProg.html</w:t>
+      </w:r>
+    </w:p>
+    <w:p>
+      <w:pPr>
+        <w:autoSpaceDE w:val="0"/>
+        <w:autoSpaceDN w:val="0"/>
+        <w:adjustRightInd w:val="0"/>
+        <w:spacing w:after="0" w:line="240" w:lineRule="auto"/>
+        <w:rPr>
+          <w:rFonts w:ascii="Lucida Console" w:hAnsi="Lucida Console" w:cs="Lucida Console"/>
+          <w:sz w:val="18"/>
+          <w:szCs w:val="18"/>
+        </w:rPr>
+      </w:pPr>
+      <w:r>
+        <w:rPr>
+          <w:rFonts w:ascii="Lucida Console" w:hAnsi="Lucida Console" w:cs="Lucida Console"/>
+          <w:sz w:val="18"/>
+          <w:szCs w:val="18"/>
+        </w:rPr>
+        <w:t xml:space="preserve">Git </w:t>
+      </w:r>
+      <w:proofErr w:type="gramStart"/>
+      <w:r>
+        <w:rPr>
+          <w:rFonts w:ascii="Lucida Console" w:hAnsi="Lucida Console" w:cs="Lucida Console"/>
+          <w:sz w:val="18"/>
+          <w:szCs w:val="18"/>
+        </w:rPr>
+        <w:t xml:space="preserve">add </w:t>
+      </w:r>
+      <w:r>
+        <w:rPr>
+          <w:rFonts w:ascii="Lucida Console" w:hAnsi="Lucida Console" w:cs="Lucida Console"/>
+          <w:sz w:val="18"/>
+          <w:szCs w:val="18"/>
+        </w:rPr>
+        <w:t>.</w:t>
+      </w:r>
+      <w:proofErr w:type="gramEnd"/>
+    </w:p>
+    <w:p>
+      <w:pPr>
+        <w:autoSpaceDE w:val="0"/>
+        <w:autoSpaceDN w:val="0"/>
+        <w:adjustRightInd w:val="0"/>
+        <w:spacing w:after="0" w:line="240" w:lineRule="auto"/>
+        <w:rPr>
+          <w:rFonts w:ascii="Lucida Console" w:hAnsi="Lucida Console" w:cs="Lucida Console"/>
+          <w:sz w:val="18"/>
+          <w:szCs w:val="18"/>
+        </w:rPr>
+      </w:pPr>
+      <w:r>
+        <w:rPr>
+          <w:rFonts w:ascii="Lucida Console" w:hAnsi="Lucida Console" w:cs="Lucida Console"/>
+          <w:sz w:val="18"/>
+          <w:szCs w:val="18"/>
+        </w:rPr>
+        <w:t>Git commit -m “Make web page more interactive”</w:t>
+      </w:r>
+    </w:p>
+    <w:p>
+      <w:pPr>
+        <w:autoSpaceDE w:val="0"/>
+        <w:autoSpaceDN w:val="0"/>
+        <w:adjustRightInd w:val="0"/>
+        <w:spacing w:after="0" w:line="240" w:lineRule="auto"/>
+        <w:rPr>
+          <w:rFonts w:ascii="Lucida Console" w:hAnsi="Lucida Console" w:cs="Lucida Console"/>
+          <w:sz w:val="18"/>
+          <w:szCs w:val="18"/>
+        </w:rPr>
+      </w:pPr>
+      <w:r>
+        <w:rPr>
+          <w:rFonts w:ascii="Lucida Console" w:hAnsi="Lucida Console" w:cs="Lucida Console"/>
+          <w:sz w:val="18"/>
+          <w:szCs w:val="18"/>
+        </w:rPr>
+        <w:t>Git push -u origin main</w:t>
+      </w:r>
+      <w:proofErr w:type="gramStart"/>
+      <w:r>
+        <w:rPr>
+          <w:rFonts w:ascii="Lucida Console" w:hAnsi="Lucida Console" w:cs="Lucida Console"/>
+          <w:sz w:val="18"/>
+          <w:szCs w:val="18"/>
+        </w:rPr>
+        <w:t xml:space="preserve">   (</w:t>
+      </w:r>
+      <w:proofErr w:type="gramEnd"/>
+      <w:r>
+        <w:rPr>
+          <w:rFonts w:ascii="Lucida Console" w:hAnsi="Lucida Console" w:cs="Lucida Console"/>
+          <w:sz w:val="18"/>
+          <w:szCs w:val="18"/>
+        </w:rPr>
+        <w:t>main is master directory on git hub)</w:t>
+      </w:r>
+    </w:p>
+    <w:p>
+      <w:pPr>
+        <w:autoSpaceDE w:val="0"/>
+        <w:autoSpaceDN w:val="0"/>
+        <w:adjustRightInd w:val="0"/>
+        <w:spacing w:after="0" w:line="240" w:lineRule="auto"/>
+        <w:rPr>
+          <w:rFonts w:ascii="Lucida Console" w:hAnsi="Lucida Console" w:cs="Lucida Console"/>
+          <w:sz w:val="18"/>
+          <w:szCs w:val="18"/>
+        </w:rPr>
+      </w:pPr>
+    </w:p>
+    <w:p>
+      <w:pPr>
+        <w:autoSpaceDE w:val="0"/>
+        <w:autoSpaceDN w:val="0"/>
+        <w:adjustRightInd w:val="0"/>
+        <w:spacing w:after="0" w:line="240" w:lineRule="auto"/>
+        <w:rPr>
+          <w:rFonts w:ascii="Lucida Console" w:hAnsi="Lucida Console" w:cs="Lucida Console"/>
+          <w:sz w:val="18"/>
+          <w:szCs w:val="18"/>
+        </w:rPr>
+      </w:pPr>
+      <w:r>
+        <w:rPr>
+          <w:rFonts w:ascii="Lucida Console" w:hAnsi="Lucida Console" w:cs="Lucida Console"/>
+          <w:noProof/>
+          <w:sz w:val="18"/>
+          <w:szCs w:val="18"/>
+        </w:rPr>
+        <w:drawing>
+          <wp:inline distT="0" distB="0" distL="0" distR="0" wp14:anchorId="4CF59889" wp14:editId="6F5D6CAD">
+            <wp:extent cx="7245350" cy="3225800"/>
+            <wp:effectExtent l="0" t="0" r="0" b="0"/>
+            <wp:docPr id="8" name="Picture 8"/>
+            <wp:cNvGraphicFramePr>
+              <a:graphicFrameLocks xmlns:a="http://schemas.openxmlformats.org/drawingml/2006/main" noChangeAspect="1"/>
+            </wp:cNvGraphicFramePr>
+            <a:graphic xmlns:a="http://schemas.openxmlformats.org/drawingml/2006/main">
+              <a:graphicData uri="http://schemas.openxmlformats.org/drawingml/2006/picture">
+                <pic:pic xmlns:pic="http://schemas.openxmlformats.org/drawingml/2006/picture">
+                  <pic:nvPicPr>
+                    <pic:cNvPr id="0" name="Picture 5"/>
+                    <pic:cNvPicPr>
+                      <a:picLocks noChangeAspect="1" noChangeArrowheads="1"/>
+                    </pic:cNvPicPr>
+                  </pic:nvPicPr>
+                  <pic:blipFill>
+                    <a:blip r:embed="rId10">
+                      <a:extLst>
+                        <a:ext uri="{28A0092B-C50C-407E-A947-70E740481C1C}">
+                          <a14:useLocalDpi xmlns:a14="http://schemas.microsoft.com/office/drawing/2010/main" val="0"/>
+                        </a:ext>
+                      </a:extLst>
+                    </a:blip>
+                    <a:srcRect/>
+                    <a:stretch>
+                      <a:fillRect/>
+                    </a:stretch>
+                  </pic:blipFill>
+                  <pic:spPr bwMode="auto">
+                    <a:xfrm>
+                      <a:off x="0" y="0"/>
+                      <a:ext cx="7245350" cy="3225800"/>
+                    </a:xfrm>
+                    <a:prstGeom prst="rect">
+                      <a:avLst/>
+                    </a:prstGeom>
+                    <a:noFill/>
+                    <a:ln>
+                      <a:noFill/>
+                    </a:ln>
+                  </pic:spPr>
+                </pic:pic>
+              </a:graphicData>
+            </a:graphic>
+          </wp:inline>
+        </w:drawing>
+      </w:r>
     </w:p>
     <w:sectPr>
       <w:pgSz w:w="12240" w:h="15840"/>

</xml_diff>

<commit_message>
save changes in docs file
</commit_message>
<xml_diff>
--- a/Git Hub Repo Guide.docx
+++ b/Git Hub Repo Guide.docx
@@ -1955,6 +1955,743 @@
           <w:szCs w:val="24"/>
         </w:rPr>
       </w:pPr>
+    </w:p>
+    <w:p>
+      <w:pPr>
+        <w:autoSpaceDE w:val="0"/>
+        <w:autoSpaceDN w:val="0"/>
+        <w:adjustRightInd w:val="0"/>
+        <w:spacing w:after="0" w:line="240" w:lineRule="auto"/>
+        <w:rPr>
+          <w:rFonts w:ascii="Lucida Console" w:hAnsi="Lucida Console" w:cs="Lucida Console"/>
+          <w:b/>
+          <w:bCs/>
+          <w:sz w:val="24"/>
+          <w:szCs w:val="24"/>
+        </w:rPr>
+      </w:pPr>
+    </w:p>
+    <w:p>
+      <w:pPr>
+        <w:autoSpaceDE w:val="0"/>
+        <w:autoSpaceDN w:val="0"/>
+        <w:adjustRightInd w:val="0"/>
+        <w:spacing w:after="0" w:line="240" w:lineRule="auto"/>
+        <w:rPr>
+          <w:rFonts w:ascii="Lucida Console" w:hAnsi="Lucida Console" w:cs="Lucida Console"/>
+          <w:b/>
+          <w:bCs/>
+          <w:sz w:val="24"/>
+          <w:szCs w:val="24"/>
+        </w:rPr>
+      </w:pPr>
+    </w:p>
+    <w:p>
+      <w:pPr>
+        <w:autoSpaceDE w:val="0"/>
+        <w:autoSpaceDN w:val="0"/>
+        <w:adjustRightInd w:val="0"/>
+        <w:spacing w:after="0" w:line="240" w:lineRule="auto"/>
+        <w:rPr>
+          <w:rFonts w:ascii="Lucida Console" w:hAnsi="Lucida Console" w:cs="Lucida Console"/>
+          <w:b/>
+          <w:bCs/>
+          <w:sz w:val="24"/>
+          <w:szCs w:val="24"/>
+        </w:rPr>
+      </w:pPr>
+    </w:p>
+    <w:p>
+      <w:pPr>
+        <w:autoSpaceDE w:val="0"/>
+        <w:autoSpaceDN w:val="0"/>
+        <w:adjustRightInd w:val="0"/>
+        <w:spacing w:after="0" w:line="240" w:lineRule="auto"/>
+        <w:rPr>
+          <w:rFonts w:ascii="Lucida Console" w:hAnsi="Lucida Console" w:cs="Lucida Console"/>
+          <w:b/>
+          <w:bCs/>
+          <w:sz w:val="36"/>
+          <w:szCs w:val="36"/>
+        </w:rPr>
+      </w:pPr>
+      <w:r>
+        <w:rPr>
+          <w:rFonts w:ascii="Lucida Console" w:hAnsi="Lucida Console" w:cs="Lucida Console"/>
+          <w:b/>
+          <w:bCs/>
+          <w:sz w:val="36"/>
+          <w:szCs w:val="36"/>
+          <w:highlight w:val="green"/>
+        </w:rPr>
+        <w:lastRenderedPageBreak/>
+        <w:t>RESET Command</w:t>
+      </w:r>
+    </w:p>
+    <w:p>
+      <w:pPr>
+        <w:autoSpaceDE w:val="0"/>
+        <w:autoSpaceDN w:val="0"/>
+        <w:adjustRightInd w:val="0"/>
+        <w:spacing w:after="0" w:line="240" w:lineRule="auto"/>
+        <w:rPr>
+          <w:rFonts w:ascii="Lucida Console" w:hAnsi="Lucida Console" w:cs="Lucida Console"/>
+          <w:b/>
+          <w:bCs/>
+          <w:sz w:val="24"/>
+          <w:szCs w:val="24"/>
+        </w:rPr>
+      </w:pPr>
+      <w:r>
+        <w:rPr>
+          <w:rFonts w:ascii="Lucida Console" w:hAnsi="Lucida Console" w:cs="Lucida Console"/>
+          <w:b/>
+          <w:bCs/>
+          <w:sz w:val="24"/>
+          <w:szCs w:val="24"/>
+        </w:rPr>
+        <w:t>git reset &lt;commit&gt;</w:t>
+      </w:r>
+    </w:p>
+    <w:p>
+      <w:pPr>
+        <w:autoSpaceDE w:val="0"/>
+        <w:autoSpaceDN w:val="0"/>
+        <w:adjustRightInd w:val="0"/>
+        <w:spacing w:after="0" w:line="240" w:lineRule="auto"/>
+        <w:rPr>
+          <w:rFonts w:ascii="Lucida Console" w:hAnsi="Lucida Console" w:cs="Lucida Console"/>
+          <w:b/>
+          <w:bCs/>
+          <w:sz w:val="24"/>
+          <w:szCs w:val="24"/>
+        </w:rPr>
+      </w:pPr>
+      <w:r>
+        <w:rPr>
+          <w:rFonts w:ascii="Lucida Console" w:hAnsi="Lucida Console" w:cs="Lucida Console"/>
+          <w:b/>
+          <w:bCs/>
+          <w:sz w:val="24"/>
+          <w:szCs w:val="24"/>
+        </w:rPr>
+        <w:t>Example: git reset b35e671</w:t>
+      </w:r>
+    </w:p>
+    <w:p>
+      <w:pPr>
+        <w:autoSpaceDE w:val="0"/>
+        <w:autoSpaceDN w:val="0"/>
+        <w:adjustRightInd w:val="0"/>
+        <w:spacing w:after="0" w:line="240" w:lineRule="auto"/>
+        <w:rPr>
+          <w:rFonts w:ascii="Lucida Console" w:hAnsi="Lucida Console" w:cs="Lucida Console"/>
+          <w:b/>
+          <w:bCs/>
+          <w:sz w:val="24"/>
+          <w:szCs w:val="24"/>
+        </w:rPr>
+      </w:pPr>
+    </w:p>
+    <w:p>
+      <w:pPr>
+        <w:autoSpaceDE w:val="0"/>
+        <w:autoSpaceDN w:val="0"/>
+        <w:adjustRightInd w:val="0"/>
+        <w:spacing w:after="0" w:line="240" w:lineRule="auto"/>
+        <w:rPr>
+          <w:rFonts w:ascii="Lucida Console" w:hAnsi="Lucida Console" w:cs="Lucida Console"/>
+          <w:b/>
+          <w:bCs/>
+          <w:sz w:val="24"/>
+          <w:szCs w:val="24"/>
+        </w:rPr>
+      </w:pPr>
+      <w:r>
+        <w:rPr>
+          <w:rFonts w:ascii="Lucida Console" w:hAnsi="Lucida Console" w:cs="Lucida Console"/>
+          <w:b/>
+          <w:bCs/>
+          <w:sz w:val="24"/>
+          <w:szCs w:val="24"/>
+        </w:rPr>
+        <w:t>Moves the HEAD to the given commit (b35e671) and resets the staging area (index) to match it.</w:t>
+      </w:r>
+    </w:p>
+    <w:p>
+      <w:pPr>
+        <w:autoSpaceDE w:val="0"/>
+        <w:autoSpaceDN w:val="0"/>
+        <w:adjustRightInd w:val="0"/>
+        <w:spacing w:after="0" w:line="240" w:lineRule="auto"/>
+        <w:rPr>
+          <w:rFonts w:ascii="Lucida Console" w:hAnsi="Lucida Console" w:cs="Lucida Console"/>
+          <w:b/>
+          <w:bCs/>
+          <w:sz w:val="24"/>
+          <w:szCs w:val="24"/>
+        </w:rPr>
+      </w:pPr>
+    </w:p>
+    <w:p>
+      <w:pPr>
+        <w:autoSpaceDE w:val="0"/>
+        <w:autoSpaceDN w:val="0"/>
+        <w:adjustRightInd w:val="0"/>
+        <w:spacing w:after="0" w:line="240" w:lineRule="auto"/>
+        <w:rPr>
+          <w:rFonts w:ascii="Lucida Console" w:hAnsi="Lucida Console" w:cs="Lucida Console"/>
+          <w:b/>
+          <w:bCs/>
+          <w:sz w:val="24"/>
+          <w:szCs w:val="24"/>
+        </w:rPr>
+      </w:pPr>
+      <w:r>
+        <w:rPr>
+          <w:rFonts w:ascii="Lucida Console" w:hAnsi="Lucida Console" w:cs="Lucida Console"/>
+          <w:b/>
+          <w:bCs/>
+          <w:sz w:val="24"/>
+          <w:szCs w:val="24"/>
+        </w:rPr>
+        <w:t>git reset HEAD~1</w:t>
+      </w:r>
+    </w:p>
+    <w:p>
+      <w:pPr>
+        <w:autoSpaceDE w:val="0"/>
+        <w:autoSpaceDN w:val="0"/>
+        <w:adjustRightInd w:val="0"/>
+        <w:spacing w:after="0" w:line="240" w:lineRule="auto"/>
+        <w:rPr>
+          <w:rFonts w:ascii="Lucida Console" w:hAnsi="Lucida Console" w:cs="Lucida Console"/>
+          <w:b/>
+          <w:bCs/>
+          <w:sz w:val="24"/>
+          <w:szCs w:val="24"/>
+        </w:rPr>
+      </w:pPr>
+      <w:r>
+        <w:rPr>
+          <w:rFonts w:ascii="Lucida Console" w:hAnsi="Lucida Console" w:cs="Lucida Console"/>
+          <w:b/>
+          <w:bCs/>
+          <w:sz w:val="24"/>
+          <w:szCs w:val="24"/>
+        </w:rPr>
+        <w:t>Equivalent to git reset --mixed HEAD~1</w:t>
+      </w:r>
+    </w:p>
+    <w:p>
+      <w:pPr>
+        <w:autoSpaceDE w:val="0"/>
+        <w:autoSpaceDN w:val="0"/>
+        <w:adjustRightInd w:val="0"/>
+        <w:spacing w:after="0" w:line="240" w:lineRule="auto"/>
+        <w:rPr>
+          <w:rFonts w:ascii="Lucida Console" w:hAnsi="Lucida Console" w:cs="Lucida Console"/>
+          <w:b/>
+          <w:bCs/>
+          <w:sz w:val="24"/>
+          <w:szCs w:val="24"/>
+        </w:rPr>
+      </w:pPr>
+    </w:p>
+    <w:p>
+      <w:pPr>
+        <w:autoSpaceDE w:val="0"/>
+        <w:autoSpaceDN w:val="0"/>
+        <w:adjustRightInd w:val="0"/>
+        <w:spacing w:after="0" w:line="240" w:lineRule="auto"/>
+        <w:rPr>
+          <w:rFonts w:ascii="Lucida Console" w:hAnsi="Lucida Console" w:cs="Lucida Console"/>
+          <w:b/>
+          <w:bCs/>
+          <w:sz w:val="24"/>
+          <w:szCs w:val="24"/>
+        </w:rPr>
+      </w:pPr>
+      <w:r>
+        <w:rPr>
+          <w:rFonts w:ascii="Lucida Console" w:hAnsi="Lucida Console" w:cs="Lucida Console"/>
+          <w:b/>
+          <w:bCs/>
+          <w:sz w:val="24"/>
+          <w:szCs w:val="24"/>
+        </w:rPr>
+        <w:t>Moves HEAD one commit back.</w:t>
+      </w:r>
+    </w:p>
+    <w:p>
+      <w:pPr>
+        <w:autoSpaceDE w:val="0"/>
+        <w:autoSpaceDN w:val="0"/>
+        <w:adjustRightInd w:val="0"/>
+        <w:spacing w:after="0" w:line="240" w:lineRule="auto"/>
+        <w:rPr>
+          <w:rFonts w:ascii="Lucida Console" w:hAnsi="Lucida Console" w:cs="Lucida Console"/>
+          <w:b/>
+          <w:bCs/>
+          <w:sz w:val="24"/>
+          <w:szCs w:val="24"/>
+        </w:rPr>
+      </w:pPr>
+    </w:p>
+    <w:p>
+      <w:pPr>
+        <w:autoSpaceDE w:val="0"/>
+        <w:autoSpaceDN w:val="0"/>
+        <w:adjustRightInd w:val="0"/>
+        <w:spacing w:after="0" w:line="240" w:lineRule="auto"/>
+        <w:rPr>
+          <w:rFonts w:ascii="Lucida Console" w:hAnsi="Lucida Console" w:cs="Lucida Console"/>
+          <w:b/>
+          <w:bCs/>
+          <w:sz w:val="24"/>
+          <w:szCs w:val="24"/>
+        </w:rPr>
+      </w:pPr>
+      <w:r>
+        <w:rPr>
+          <w:rFonts w:ascii="Lucida Console" w:hAnsi="Lucida Console" w:cs="Lucida Console"/>
+          <w:b/>
+          <w:bCs/>
+          <w:sz w:val="24"/>
+          <w:szCs w:val="24"/>
+        </w:rPr>
+        <w:t>git reset --soft HEAD~1</w:t>
+      </w:r>
+    </w:p>
+    <w:p>
+      <w:pPr>
+        <w:autoSpaceDE w:val="0"/>
+        <w:autoSpaceDN w:val="0"/>
+        <w:adjustRightInd w:val="0"/>
+        <w:spacing w:after="0" w:line="240" w:lineRule="auto"/>
+        <w:rPr>
+          <w:rFonts w:ascii="Lucida Console" w:hAnsi="Lucida Console" w:cs="Lucida Console"/>
+          <w:b/>
+          <w:bCs/>
+          <w:sz w:val="24"/>
+          <w:szCs w:val="24"/>
+        </w:rPr>
+      </w:pPr>
+      <w:r>
+        <w:rPr>
+          <w:rFonts w:ascii="Lucida Console" w:hAnsi="Lucida Console" w:cs="Lucida Console"/>
+          <w:b/>
+          <w:bCs/>
+          <w:sz w:val="24"/>
+          <w:szCs w:val="24"/>
+        </w:rPr>
+        <w:t>Moves HEAD back by one commit.</w:t>
+      </w:r>
+    </w:p>
+    <w:p>
+      <w:pPr>
+        <w:autoSpaceDE w:val="0"/>
+        <w:autoSpaceDN w:val="0"/>
+        <w:adjustRightInd w:val="0"/>
+        <w:spacing w:after="0" w:line="240" w:lineRule="auto"/>
+        <w:rPr>
+          <w:rFonts w:ascii="Lucida Console" w:hAnsi="Lucida Console" w:cs="Lucida Console"/>
+          <w:b/>
+          <w:bCs/>
+          <w:sz w:val="24"/>
+          <w:szCs w:val="24"/>
+        </w:rPr>
+      </w:pPr>
+      <w:r>
+        <w:rPr>
+          <w:rFonts w:ascii="Lucida Console" w:hAnsi="Lucida Console" w:cs="Lucida Console"/>
+          <w:b/>
+          <w:bCs/>
+          <w:sz w:val="24"/>
+          <w:szCs w:val="24"/>
+        </w:rPr>
+        <w:t>Keeps all changes staged.</w:t>
+      </w:r>
+    </w:p>
+    <w:p>
+      <w:pPr>
+        <w:autoSpaceDE w:val="0"/>
+        <w:autoSpaceDN w:val="0"/>
+        <w:adjustRightInd w:val="0"/>
+        <w:spacing w:after="0" w:line="240" w:lineRule="auto"/>
+        <w:rPr>
+          <w:rFonts w:ascii="Lucida Console" w:hAnsi="Lucida Console" w:cs="Lucida Console"/>
+          <w:b/>
+          <w:bCs/>
+          <w:sz w:val="24"/>
+          <w:szCs w:val="24"/>
+        </w:rPr>
+      </w:pPr>
+    </w:p>
+    <w:p>
+      <w:pPr>
+        <w:autoSpaceDE w:val="0"/>
+        <w:autoSpaceDN w:val="0"/>
+        <w:adjustRightInd w:val="0"/>
+        <w:spacing w:after="0" w:line="240" w:lineRule="auto"/>
+        <w:rPr>
+          <w:rFonts w:ascii="Lucida Console" w:hAnsi="Lucida Console" w:cs="Lucida Console"/>
+          <w:b/>
+          <w:bCs/>
+          <w:sz w:val="24"/>
+          <w:szCs w:val="24"/>
+        </w:rPr>
+      </w:pPr>
+      <w:r>
+        <w:rPr>
+          <w:rFonts w:ascii="Lucida Console" w:hAnsi="Lucida Console" w:cs="Lucida Console"/>
+          <w:b/>
+          <w:bCs/>
+          <w:sz w:val="24"/>
+          <w:szCs w:val="24"/>
+        </w:rPr>
+        <w:t>git reset --hard HEAD~1</w:t>
+      </w:r>
+    </w:p>
+    <w:p>
+      <w:pPr>
+        <w:autoSpaceDE w:val="0"/>
+        <w:autoSpaceDN w:val="0"/>
+        <w:adjustRightInd w:val="0"/>
+        <w:spacing w:after="0" w:line="240" w:lineRule="auto"/>
+        <w:rPr>
+          <w:rFonts w:ascii="Lucida Console" w:hAnsi="Lucida Console" w:cs="Lucida Console"/>
+          <w:b/>
+          <w:bCs/>
+          <w:sz w:val="24"/>
+          <w:szCs w:val="24"/>
+        </w:rPr>
+      </w:pPr>
+      <w:r>
+        <w:rPr>
+          <w:rFonts w:ascii="Lucida Console" w:hAnsi="Lucida Console" w:cs="Lucida Console"/>
+          <w:b/>
+          <w:bCs/>
+          <w:sz w:val="24"/>
+          <w:szCs w:val="24"/>
+        </w:rPr>
+        <w:t xml:space="preserve">git reset --hard HEAD~1 will permanently remove the last commit (including its push, commit message, and file changes). </w:t>
+      </w:r>
+    </w:p>
+    <w:p>
+      <w:pPr>
+        <w:autoSpaceDE w:val="0"/>
+        <w:autoSpaceDN w:val="0"/>
+        <w:adjustRightInd w:val="0"/>
+        <w:spacing w:after="0" w:line="240" w:lineRule="auto"/>
+        <w:rPr>
+          <w:rFonts w:ascii="Lucida Console" w:hAnsi="Lucida Console" w:cs="Lucida Console"/>
+          <w:b/>
+          <w:bCs/>
+          <w:sz w:val="24"/>
+          <w:szCs w:val="24"/>
+        </w:rPr>
+      </w:pPr>
+    </w:p>
+    <w:p>
+      <w:pPr>
+        <w:autoSpaceDE w:val="0"/>
+        <w:autoSpaceDN w:val="0"/>
+        <w:adjustRightInd w:val="0"/>
+        <w:spacing w:after="0" w:line="240" w:lineRule="auto"/>
+        <w:rPr>
+          <w:rFonts w:ascii="Lucida Console" w:hAnsi="Lucida Console" w:cs="Lucida Console"/>
+          <w:b/>
+          <w:bCs/>
+          <w:sz w:val="24"/>
+          <w:szCs w:val="24"/>
+        </w:rPr>
+      </w:pPr>
+      <w:r>
+        <w:rPr>
+          <w:rFonts w:ascii="Lucida Console" w:hAnsi="Lucida Console" w:cs="Lucida Console"/>
+          <w:b/>
+          <w:bCs/>
+          <w:sz w:val="24"/>
+          <w:szCs w:val="24"/>
+        </w:rPr>
+        <w:t>If already pushed, you'll need:</w:t>
+      </w:r>
+    </w:p>
+    <w:p>
+      <w:pPr>
+        <w:autoSpaceDE w:val="0"/>
+        <w:autoSpaceDN w:val="0"/>
+        <w:adjustRightInd w:val="0"/>
+        <w:spacing w:after="0" w:line="240" w:lineRule="auto"/>
+        <w:rPr>
+          <w:rFonts w:ascii="Lucida Console" w:hAnsi="Lucida Console" w:cs="Lucida Console"/>
+          <w:b/>
+          <w:bCs/>
+          <w:sz w:val="24"/>
+          <w:szCs w:val="24"/>
+        </w:rPr>
+      </w:pPr>
+      <w:r>
+        <w:rPr>
+          <w:rFonts w:ascii="Lucida Console" w:hAnsi="Lucida Console" w:cs="Lucida Console"/>
+          <w:b/>
+          <w:bCs/>
+          <w:sz w:val="24"/>
+          <w:szCs w:val="24"/>
+        </w:rPr>
+        <w:t>git push origin main --force</w:t>
+      </w:r>
+    </w:p>
+    <w:p>
+      <w:pPr>
+        <w:autoSpaceDE w:val="0"/>
+        <w:autoSpaceDN w:val="0"/>
+        <w:adjustRightInd w:val="0"/>
+        <w:spacing w:after="0" w:line="240" w:lineRule="auto"/>
+        <w:rPr>
+          <w:rFonts w:ascii="Lucida Console" w:hAnsi="Lucida Console" w:cs="Lucida Console"/>
+          <w:b/>
+          <w:bCs/>
+          <w:sz w:val="24"/>
+          <w:szCs w:val="24"/>
+        </w:rPr>
+      </w:pPr>
+    </w:p>
+    <w:p>
+      <w:pPr>
+        <w:autoSpaceDE w:val="0"/>
+        <w:autoSpaceDN w:val="0"/>
+        <w:adjustRightInd w:val="0"/>
+        <w:spacing w:after="0" w:line="240" w:lineRule="auto"/>
+        <w:rPr>
+          <w:rFonts w:ascii="Lucida Console" w:hAnsi="Lucida Console" w:cs="Lucida Console"/>
+          <w:b/>
+          <w:bCs/>
+          <w:sz w:val="24"/>
+          <w:szCs w:val="24"/>
+        </w:rPr>
+      </w:pPr>
+    </w:p>
+    <w:p>
+      <w:pPr>
+        <w:autoSpaceDE w:val="0"/>
+        <w:autoSpaceDN w:val="0"/>
+        <w:adjustRightInd w:val="0"/>
+        <w:spacing w:after="0" w:line="240" w:lineRule="auto"/>
+        <w:rPr>
+          <w:rFonts w:ascii="Lucida Console" w:hAnsi="Lucida Console" w:cs="Lucida Console"/>
+          <w:b/>
+          <w:bCs/>
+          <w:sz w:val="24"/>
+          <w:szCs w:val="24"/>
+        </w:rPr>
+      </w:pPr>
+      <w:r>
+        <w:rPr>
+          <w:rFonts w:ascii="Lucida Console" w:hAnsi="Lucida Console" w:cs="Lucida Console"/>
+          <w:b/>
+          <w:bCs/>
+          <w:sz w:val="24"/>
+          <w:szCs w:val="24"/>
+        </w:rPr>
+        <w:t>We can create alias in git bash</w:t>
+      </w:r>
+    </w:p>
+    <w:p>
+      <w:pPr>
+        <w:autoSpaceDE w:val="0"/>
+        <w:autoSpaceDN w:val="0"/>
+        <w:adjustRightInd w:val="0"/>
+        <w:spacing w:after="0" w:line="240" w:lineRule="auto"/>
+        <w:rPr>
+          <w:rFonts w:ascii="Lucida Console" w:hAnsi="Lucida Console" w:cs="Lucida Console"/>
+          <w:sz w:val="18"/>
+          <w:szCs w:val="18"/>
+        </w:rPr>
+      </w:pPr>
+    </w:p>
+    <w:p>
+      <w:pPr>
+        <w:autoSpaceDE w:val="0"/>
+        <w:autoSpaceDN w:val="0"/>
+        <w:adjustRightInd w:val="0"/>
+        <w:spacing w:after="0" w:line="240" w:lineRule="auto"/>
+        <w:rPr>
+          <w:rFonts w:ascii="Lucida Console" w:hAnsi="Lucida Console" w:cs="Lucida Console"/>
+          <w:color w:val="00A89A"/>
+          <w:sz w:val="18"/>
+          <w:szCs w:val="18"/>
+        </w:rPr>
+      </w:pPr>
+      <w:r>
+        <w:rPr>
+          <w:rFonts w:ascii="Lucida Console" w:hAnsi="Lucida Console" w:cs="Lucida Console"/>
+          <w:color w:val="1CA800"/>
+          <w:sz w:val="18"/>
+          <w:szCs w:val="18"/>
+        </w:rPr>
+        <w:t xml:space="preserve">Xyz@LAPTOP-K0RDCQ74 </w:t>
+      </w:r>
+      <w:r>
+        <w:rPr>
+          <w:rFonts w:ascii="Lucida Console" w:hAnsi="Lucida Console" w:cs="Lucida Console"/>
+          <w:color w:val="B148C6"/>
+          <w:sz w:val="18"/>
+          <w:szCs w:val="18"/>
+        </w:rPr>
+        <w:t xml:space="preserve">MINGW64 </w:t>
+      </w:r>
+      <w:r>
+        <w:rPr>
+          <w:rFonts w:ascii="Lucida Console" w:hAnsi="Lucida Console" w:cs="Lucida Console"/>
+          <w:color w:val="C0A000"/>
+          <w:sz w:val="18"/>
+          <w:szCs w:val="18"/>
+        </w:rPr>
+        <w:t>~/OneDrive/Desktop/e-Com</w:t>
+      </w:r>
+      <w:r>
+        <w:rPr>
+          <w:rFonts w:ascii="Lucida Console" w:hAnsi="Lucida Console" w:cs="Lucida Console"/>
+          <w:color w:val="00A89A"/>
+          <w:sz w:val="18"/>
+          <w:szCs w:val="18"/>
+        </w:rPr>
+        <w:t xml:space="preserve"> (main)</w:t>
+      </w:r>
+    </w:p>
+    <w:p>
+      <w:pPr>
+        <w:autoSpaceDE w:val="0"/>
+        <w:autoSpaceDN w:val="0"/>
+        <w:adjustRightInd w:val="0"/>
+        <w:spacing w:after="0" w:line="240" w:lineRule="auto"/>
+        <w:rPr>
+          <w:rFonts w:ascii="Lucida Console" w:hAnsi="Lucida Console" w:cs="Lucida Console"/>
+          <w:sz w:val="18"/>
+          <w:szCs w:val="18"/>
+        </w:rPr>
+      </w:pPr>
+      <w:r>
+        <w:rPr>
+          <w:rFonts w:ascii="Lucida Console" w:hAnsi="Lucida Console" w:cs="Lucida Console"/>
+          <w:sz w:val="18"/>
+          <w:szCs w:val="18"/>
+        </w:rPr>
+        <w:t xml:space="preserve">$ </w:t>
+      </w:r>
+      <w:proofErr w:type="gramStart"/>
+      <w:r>
+        <w:rPr>
+          <w:rFonts w:ascii="Lucida Console" w:hAnsi="Lucida Console" w:cs="Lucida Console"/>
+          <w:sz w:val="18"/>
+          <w:szCs w:val="18"/>
+        </w:rPr>
+        <w:t>nano .</w:t>
+      </w:r>
+      <w:proofErr w:type="spellStart"/>
+      <w:r>
+        <w:rPr>
+          <w:rFonts w:ascii="Lucida Console" w:hAnsi="Lucida Console" w:cs="Lucida Console"/>
+          <w:sz w:val="18"/>
+          <w:szCs w:val="18"/>
+        </w:rPr>
+        <w:t>gitconfig</w:t>
+      </w:r>
+      <w:proofErr w:type="spellEnd"/>
+      <w:proofErr w:type="gramEnd"/>
+    </w:p>
+    <w:p>
+      <w:pPr>
+        <w:autoSpaceDE w:val="0"/>
+        <w:autoSpaceDN w:val="0"/>
+        <w:adjustRightInd w:val="0"/>
+        <w:spacing w:after="0" w:line="240" w:lineRule="auto"/>
+        <w:rPr>
+          <w:rFonts w:ascii="Lucida Console" w:hAnsi="Lucida Console" w:cs="Lucida Console"/>
+          <w:b/>
+          <w:bCs/>
+          <w:sz w:val="24"/>
+          <w:szCs w:val="24"/>
+        </w:rPr>
+      </w:pPr>
+    </w:p>
+    <w:p>
+      <w:pPr>
+        <w:autoSpaceDE w:val="0"/>
+        <w:autoSpaceDN w:val="0"/>
+        <w:adjustRightInd w:val="0"/>
+        <w:spacing w:after="0" w:line="240" w:lineRule="auto"/>
+        <w:rPr>
+          <w:rFonts w:ascii="Lucida Console" w:hAnsi="Lucida Console" w:cs="Lucida Console"/>
+          <w:b/>
+          <w:bCs/>
+          <w:sz w:val="24"/>
+          <w:szCs w:val="24"/>
+        </w:rPr>
+      </w:pPr>
+      <w:r>
+        <w:rPr>
+          <w:rFonts w:ascii="Lucida Console" w:hAnsi="Lucida Console" w:cs="Lucida Console"/>
+          <w:b/>
+          <w:bCs/>
+          <w:sz w:val="24"/>
+          <w:szCs w:val="24"/>
+        </w:rPr>
+        <w:t>[alias]</w:t>
+      </w:r>
+    </w:p>
+    <w:p>
+      <w:pPr>
+        <w:autoSpaceDE w:val="0"/>
+        <w:autoSpaceDN w:val="0"/>
+        <w:adjustRightInd w:val="0"/>
+        <w:spacing w:after="0" w:line="240" w:lineRule="auto"/>
+        <w:rPr>
+          <w:rFonts w:ascii="Lucida Console" w:hAnsi="Lucida Console" w:cs="Lucida Console"/>
+          <w:b/>
+          <w:bCs/>
+          <w:sz w:val="24"/>
+          <w:szCs w:val="24"/>
+        </w:rPr>
+      </w:pPr>
+      <w:r>
+        <w:rPr>
+          <w:rFonts w:ascii="Lucida Console" w:hAnsi="Lucida Console" w:cs="Lucida Console"/>
+          <w:b/>
+          <w:bCs/>
+          <w:sz w:val="24"/>
+          <w:szCs w:val="24"/>
+        </w:rPr>
+        <w:tab/>
+        <w:t>St = status</w:t>
+      </w:r>
+    </w:p>
+    <w:p>
+      <w:pPr>
+        <w:autoSpaceDE w:val="0"/>
+        <w:autoSpaceDN w:val="0"/>
+        <w:adjustRightInd w:val="0"/>
+        <w:spacing w:after="0" w:line="240" w:lineRule="auto"/>
+        <w:rPr>
+          <w:rFonts w:ascii="Lucida Console" w:hAnsi="Lucida Console" w:cs="Lucida Console"/>
+          <w:b/>
+          <w:bCs/>
+          <w:sz w:val="24"/>
+          <w:szCs w:val="24"/>
+        </w:rPr>
+      </w:pPr>
+      <w:r>
+        <w:rPr>
+          <w:rFonts w:ascii="Lucida Console" w:hAnsi="Lucida Console" w:cs="Lucida Console"/>
+          <w:b/>
+          <w:bCs/>
+          <w:sz w:val="24"/>
+          <w:szCs w:val="24"/>
+        </w:rPr>
+        <w:t>Save and exit</w:t>
+      </w:r>
     </w:p>
     <w:p>
       <w:pPr>

</xml_diff>